<commit_message>
Added a little intro content
</commit_message>
<xml_diff>
--- a/Week_B4.docx
+++ b/Week_B4.docx
@@ -16,6 +16,31 @@
         </w:rPr>
         <w:t>Requirements Document</w:t>
       </w:r>
+      <w:r>
+        <w:rPr>
+          <w:rStyle w:val="markedcontent"/>
+          <w:rFonts w:ascii="Arial" w:hAnsi="Arial" w:cs="Arial"/>
+        </w:rPr>
+        <w:t xml:space="preserve"> for </w:t>
+      </w:r>
+      <w:r>
+        <w:t>C</w:t>
+      </w:r>
+      <w:r>
+        <w:t xml:space="preserve">ourse </w:t>
+      </w:r>
+      <w:r>
+        <w:t>M</w:t>
+      </w:r>
+      <w:r>
+        <w:t xml:space="preserve">anagement </w:t>
+      </w:r>
+      <w:r>
+        <w:t>S</w:t>
+      </w:r>
+      <w:r>
+        <w:t>ystem (CMS)</w:t>
+      </w:r>
     </w:p>
     <w:p>
       <w:pPr>
@@ -64,7 +89,22 @@
         <w:t>Introduction</w:t>
       </w:r>
     </w:p>
-    <w:p/>
+    <w:p>
+      <w:r>
+        <w:t>A course management system (CMS) is a collection of software tools providing an online</w:t>
+      </w:r>
+      <w:r>
+        <w:t xml:space="preserve"> </w:t>
+      </w:r>
+      <w:r>
+        <w:t xml:space="preserve">environment for course </w:t>
+      </w:r>
+      <w:bookmarkStart w:id="0" w:name="_GoBack"/>
+      <w:r>
+        <w:t>interactions.</w:t>
+      </w:r>
+    </w:p>
+    <w:bookmarkEnd w:id="0"/>
     <w:p/>
     <w:p>
       <w:pPr>
@@ -190,13 +230,10 @@
       </w:r>
     </w:p>
     <w:p/>
-    <w:p>
-      <w:bookmarkStart w:id="0" w:name="_GoBack"/>
-      <w:bookmarkEnd w:id="0"/>
-    </w:p>
+    <w:p/>
     <w:sectPr>
       <w:pgSz w:w="11906" w:h="16838"/>
-      <w:pgMar w:top="1440" w:right="1440" w:bottom="1440" w:left="1440" w:header="708" w:footer="708" w:gutter="0"/>
+      <w:pgMar w:top="1440" w:right="851" w:bottom="1440" w:left="851" w:header="709" w:footer="709" w:gutter="0"/>
       <w:cols w:space="708"/>
       <w:docGrid w:linePitch="360"/>
     </w:sectPr>

</xml_diff>